<commit_message>
Update Como projetar a arquitetura da informação de aplicativos.docx
</commit_message>
<xml_diff>
--- a/Tema 3 -  Construir wireframes e protótipos de baixa fidelidade/Semana 2/Como projetar a arquitetura da informação de aplicativos.docx
+++ b/Tema 3 -  Construir wireframes e protótipos de baixa fidelidade/Semana 2/Como projetar a arquitetura da informação de aplicativos.docx
@@ -1797,6 +1797,705 @@
           <w:lang w:val="en-US"/>
         </w:rPr>
         <w:t xml:space="preserve"> da Adobe</w:t>
+      </w:r>
+    </w:p>
+    <w:p>
+      <w:pPr>
+        <w:rPr>
+          <w:lang w:val="en-US"/>
+        </w:rPr>
+      </w:pPr>
+    </w:p>
+    <w:p>
+      <w:pPr>
+        <w:rPr>
+          <w:lang w:val="en-US"/>
+        </w:rPr>
+      </w:pPr>
+    </w:p>
+    <w:p>
+      <w:pPr>
+        <w:pStyle w:val="Ttulo1"/>
+        <w:spacing w:before="0"/>
+        <w:rPr>
+          <w:rFonts w:ascii="Segoe UI" w:hAnsi="Segoe UI" w:cs="Segoe UI"/>
+        </w:rPr>
+      </w:pPr>
+      <w:r>
+        <w:rPr>
+          <w:rFonts w:ascii="Segoe UI" w:hAnsi="Segoe UI" w:cs="Segoe UI"/>
+        </w:rPr>
+        <w:t>Teste seus conhecimentos sobre arquitetura da informação</w:t>
+      </w:r>
+    </w:p>
+    <w:p>
+      <w:pPr>
+        <w:pStyle w:val="cds-108"/>
+        <w:spacing w:before="0" w:beforeAutospacing="0" w:after="0" w:afterAutospacing="0"/>
+        <w:rPr>
+          <w:rFonts w:ascii="Segoe UI" w:hAnsi="Segoe UI" w:cs="Segoe UI"/>
+        </w:rPr>
+      </w:pPr>
+      <w:r>
+        <w:rPr>
+          <w:rFonts w:ascii="Segoe UI" w:hAnsi="Segoe UI" w:cs="Segoe UI"/>
+        </w:rPr>
+        <w:t>Teste para praticar</w:t>
+      </w:r>
+      <w:r>
+        <w:rPr>
+          <w:rStyle w:val="rc-a11yscreenreaderonly"/>
+          <w:rFonts w:ascii="Segoe UI" w:hAnsi="Segoe UI" w:cs="Segoe UI"/>
+          <w:bdr w:val="none" w:sz="0" w:space="0" w:color="auto" w:frame="1"/>
+        </w:rPr>
+        <w:t>.</w:t>
+      </w:r>
+      <w:r>
+        <w:rPr>
+          <w:rFonts w:ascii="Segoe UI" w:hAnsi="Segoe UI" w:cs="Segoe UI"/>
+        </w:rPr>
+        <w:t> • 4 min</w:t>
+      </w:r>
+      <w:r>
+        <w:rPr>
+          <w:rStyle w:val="rc-a11yscreenreaderonly"/>
+          <w:rFonts w:ascii="Segoe UI" w:hAnsi="Segoe UI" w:cs="Segoe UI"/>
+          <w:bdr w:val="none" w:sz="0" w:space="0" w:color="auto" w:frame="1"/>
+        </w:rPr>
+        <w:t>.</w:t>
+      </w:r>
+      <w:r>
+        <w:rPr>
+          <w:rFonts w:ascii="Segoe UI" w:hAnsi="Segoe UI" w:cs="Segoe UI"/>
+        </w:rPr>
+        <w:t> • </w:t>
+      </w:r>
+      <w:r>
+        <w:rPr>
+          <w:rStyle w:val="rc-a11yscreenreaderonly"/>
+          <w:rFonts w:ascii="Segoe UI" w:hAnsi="Segoe UI" w:cs="Segoe UI"/>
+          <w:bdr w:val="none" w:sz="0" w:space="0" w:color="auto" w:frame="1"/>
+        </w:rPr>
+        <w:t>3 pontos totais disponíveis.</w:t>
+      </w:r>
+      <w:r>
+        <w:rPr>
+          <w:rFonts w:ascii="Segoe UI" w:hAnsi="Segoe UI" w:cs="Segoe UI"/>
+        </w:rPr>
+        <w:t>3 pontos totais</w:t>
+      </w:r>
+    </w:p>
+    <w:p>
+      <w:pPr>
+        <w:rPr>
+          <w:rFonts w:ascii="Segoe UI" w:hAnsi="Segoe UI" w:cs="Segoe UI"/>
+        </w:rPr>
+      </w:pPr>
+      <w:r>
+        <w:rPr>
+          <w:rStyle w:val="cds-1081"/>
+          <w:rFonts w:ascii="Segoe UI" w:hAnsi="Segoe UI" w:cs="Segoe UI"/>
+        </w:rPr>
+        <w:t>Português (Brasil)</w:t>
+      </w:r>
+    </w:p>
+    <w:p>
+      <w:pPr>
+        <w:pStyle w:val="Ttulo2"/>
+        <w:spacing w:before="0" w:beforeAutospacing="0" w:after="0" w:afterAutospacing="0"/>
+      </w:pPr>
+      <w:r>
+        <w:t>Parabéns! Você foi aprovado!</w:t>
+      </w:r>
+    </w:p>
+    <w:p>
+      <w:r>
+        <w:rPr>
+          <w:rStyle w:val="cds-1081"/>
+        </w:rPr>
+        <w:lastRenderedPageBreak/>
+        <w:t>Nota recebida</w:t>
+      </w:r>
+      <w:r>
+        <w:t> </w:t>
+      </w:r>
+      <w:r>
+        <w:rPr>
+          <w:rStyle w:val="css-1xunli8"/>
+        </w:rPr>
+        <w:t>100%</w:t>
+      </w:r>
+    </w:p>
+    <w:p>
+      <w:r>
+        <w:rPr>
+          <w:rStyle w:val="cds-1081"/>
+        </w:rPr>
+        <w:t>Para ser aprovado</w:t>
+      </w:r>
+      <w:r>
+        <w:t> </w:t>
+      </w:r>
+      <w:r>
+        <w:rPr>
+          <w:rStyle w:val="cds-1081"/>
+        </w:rPr>
+        <w:t>80% ou superior</w:t>
+      </w:r>
+    </w:p>
+    <w:p>
+      <w:r>
+        <w:rPr>
+          <w:rStyle w:val="cds-button-label"/>
+        </w:rPr>
+        <w:t>Ir para o próximo item</w:t>
+      </w:r>
+    </w:p>
+    <w:p>
+      <w:pPr>
+        <w:pStyle w:val="Ttulo3"/>
+        <w:spacing w:before="0"/>
+      </w:pPr>
+      <w:r>
+        <w:t>1.</w:t>
+      </w:r>
+    </w:p>
+    <w:p>
+      <w:pPr>
+        <w:rPr>
+          <w:sz w:val="21"/>
+          <w:szCs w:val="21"/>
+        </w:rPr>
+      </w:pPr>
+      <w:r>
+        <w:rPr>
+          <w:rStyle w:val="screenreader-only"/>
+          <w:sz w:val="21"/>
+          <w:szCs w:val="21"/>
+          <w:bdr w:val="none" w:sz="0" w:space="0" w:color="auto" w:frame="1"/>
+        </w:rPr>
+        <w:t>Pergunta 1</w:t>
+      </w:r>
+    </w:p>
+    <w:p>
+      <w:pPr>
+        <w:pStyle w:val="NormalWeb"/>
+        <w:spacing w:before="0" w:beforeAutospacing="0" w:after="0" w:afterAutospacing="0"/>
+        <w:rPr>
+          <w:sz w:val="21"/>
+          <w:szCs w:val="21"/>
+        </w:rPr>
+      </w:pPr>
+      <w:r>
+        <w:rPr>
+          <w:sz w:val="21"/>
+          <w:szCs w:val="21"/>
+        </w:rPr>
+        <w:t>Para que serve a arquitetura da informação (AI)?</w:t>
+      </w:r>
+    </w:p>
+    <w:p>
+      <w:pPr>
+        <w:rPr>
+          <w:sz w:val="21"/>
+          <w:szCs w:val="21"/>
+        </w:rPr>
+      </w:pPr>
+      <w:r>
+        <w:rPr>
+          <w:rStyle w:val="cds-1081"/>
+          <w:sz w:val="21"/>
+          <w:szCs w:val="21"/>
+        </w:rPr>
+        <w:t>1 / 1 ponto</w:t>
+      </w:r>
+    </w:p>
+    <w:p>
+      <w:pPr>
+        <w:pStyle w:val="NormalWeb"/>
+        <w:spacing w:before="0" w:beforeAutospacing="0" w:after="0" w:afterAutospacing="0"/>
+        <w:rPr>
+          <w:sz w:val="21"/>
+          <w:szCs w:val="21"/>
+        </w:rPr>
+      </w:pPr>
+      <w:r>
+        <w:rPr>
+          <w:sz w:val="21"/>
+          <w:szCs w:val="21"/>
+        </w:rPr>
+        <w:t xml:space="preserve">Organizar o conteúdo para ajudar os usuários a entender em que parte de um produto eles estão e onde encontrar as informações que estão buscando. </w:t>
+      </w:r>
+    </w:p>
+    <w:p>
+      <w:pPr>
+        <w:pStyle w:val="NormalWeb"/>
+        <w:spacing w:before="0" w:beforeAutospacing="0" w:after="0" w:afterAutospacing="0"/>
+        <w:rPr>
+          <w:sz w:val="21"/>
+          <w:szCs w:val="21"/>
+        </w:rPr>
+      </w:pPr>
+      <w:r>
+        <w:rPr>
+          <w:sz w:val="21"/>
+          <w:szCs w:val="21"/>
+        </w:rPr>
+        <w:t>Inspirar designs de UX relacionados à arquitetura</w:t>
+      </w:r>
+    </w:p>
+    <w:p>
+      <w:pPr>
+        <w:pStyle w:val="NormalWeb"/>
+        <w:spacing w:before="0" w:beforeAutospacing="0" w:after="0" w:afterAutospacing="0"/>
+        <w:rPr>
+          <w:sz w:val="21"/>
+          <w:szCs w:val="21"/>
+        </w:rPr>
+      </w:pPr>
+      <w:r>
+        <w:rPr>
+          <w:sz w:val="21"/>
+          <w:szCs w:val="21"/>
+        </w:rPr>
+        <w:t>Descrever visualmente e explorar a experiência de um usuário com um produto</w:t>
+      </w:r>
+    </w:p>
+    <w:p>
+      <w:pPr>
+        <w:pStyle w:val="NormalWeb"/>
+        <w:spacing w:before="0" w:beforeAutospacing="0" w:after="0" w:afterAutospacing="0"/>
+        <w:rPr>
+          <w:sz w:val="21"/>
+          <w:szCs w:val="21"/>
+        </w:rPr>
+      </w:pPr>
+      <w:r>
+        <w:rPr>
+          <w:sz w:val="21"/>
+          <w:szCs w:val="21"/>
+        </w:rPr>
+        <w:t>Criar um esboço básico de uma experiência digital, como um aplicativo ou site</w:t>
+      </w:r>
+    </w:p>
+    <w:p>
+      <w:pPr>
+        <w:rPr>
+          <w:sz w:val="21"/>
+          <w:szCs w:val="21"/>
+        </w:rPr>
+      </w:pPr>
+      <w:r>
+        <w:rPr>
+          <w:sz w:val="21"/>
+          <w:szCs w:val="21"/>
+        </w:rPr>
+        <w:t>Correto</w:t>
+      </w:r>
+    </w:p>
+    <w:p>
+      <w:pPr>
+        <w:pStyle w:val="NormalWeb"/>
+        <w:spacing w:before="0" w:beforeAutospacing="0" w:after="0" w:afterAutospacing="0"/>
+        <w:rPr>
+          <w:sz w:val="21"/>
+          <w:szCs w:val="21"/>
+        </w:rPr>
+      </w:pPr>
+      <w:r>
+        <w:rPr>
+          <w:sz w:val="21"/>
+          <w:szCs w:val="21"/>
+        </w:rPr>
+        <w:t>A arquitetura da informação se refere à organização do conteúdo para ajudar os usuários a entender em que parte de um produto eles estão e onde encontrar as informações que estão buscando. Ela organiza um site ou aplicativo como um mapa.</w:t>
+      </w:r>
+    </w:p>
+    <w:p>
+      <w:pPr>
+        <w:pStyle w:val="Ttulo3"/>
+        <w:spacing w:before="0"/>
+        <w:rPr>
+          <w:sz w:val="27"/>
+          <w:szCs w:val="27"/>
+        </w:rPr>
+      </w:pPr>
+      <w:r>
+        <w:t>2.</w:t>
+      </w:r>
+    </w:p>
+    <w:p>
+      <w:pPr>
+        <w:rPr>
+          <w:sz w:val="21"/>
+          <w:szCs w:val="21"/>
+        </w:rPr>
+      </w:pPr>
+      <w:r>
+        <w:rPr>
+          <w:rStyle w:val="screenreader-only"/>
+          <w:sz w:val="21"/>
+          <w:szCs w:val="21"/>
+          <w:bdr w:val="none" w:sz="0" w:space="0" w:color="auto" w:frame="1"/>
+        </w:rPr>
+        <w:t>Pergunta 2</w:t>
+      </w:r>
+    </w:p>
+    <w:p>
+      <w:pPr>
+        <w:pStyle w:val="NormalWeb"/>
+        <w:spacing w:before="0" w:beforeAutospacing="0" w:after="0" w:afterAutospacing="0"/>
+        <w:rPr>
+          <w:sz w:val="21"/>
+          <w:szCs w:val="21"/>
+        </w:rPr>
+      </w:pPr>
+      <w:r>
+        <w:rPr>
+          <w:sz w:val="21"/>
+          <w:szCs w:val="21"/>
+        </w:rPr>
+        <w:t xml:space="preserve">Como a arquitetura da informação (AI) auxilia no processo de criação de </w:t>
+      </w:r>
+      <w:proofErr w:type="spellStart"/>
+      <w:r>
+        <w:rPr>
+          <w:sz w:val="21"/>
+          <w:szCs w:val="21"/>
+        </w:rPr>
+        <w:t>wireframes</w:t>
+      </w:r>
+      <w:proofErr w:type="spellEnd"/>
+      <w:r>
+        <w:rPr>
+          <w:sz w:val="21"/>
+          <w:szCs w:val="21"/>
+        </w:rPr>
+        <w:t>?</w:t>
+      </w:r>
+    </w:p>
+    <w:p>
+      <w:pPr>
+        <w:rPr>
+          <w:sz w:val="21"/>
+          <w:szCs w:val="21"/>
+        </w:rPr>
+      </w:pPr>
+      <w:r>
+        <w:rPr>
+          <w:rStyle w:val="cds-1081"/>
+          <w:sz w:val="21"/>
+          <w:szCs w:val="21"/>
+        </w:rPr>
+        <w:t>1 / 1 ponto</w:t>
+      </w:r>
+    </w:p>
+    <w:p>
+      <w:pPr>
+        <w:pStyle w:val="NormalWeb"/>
+        <w:spacing w:before="0" w:beforeAutospacing="0" w:after="0" w:afterAutospacing="0"/>
+        <w:rPr>
+          <w:sz w:val="21"/>
+          <w:szCs w:val="21"/>
+        </w:rPr>
+      </w:pPr>
+      <w:r>
+        <w:rPr>
+          <w:sz w:val="21"/>
+          <w:szCs w:val="21"/>
+        </w:rPr>
+        <w:t>Ela torna o produto final fácil de usar</w:t>
+      </w:r>
+    </w:p>
+    <w:p>
+      <w:pPr>
+        <w:pStyle w:val="NormalWeb"/>
+        <w:spacing w:before="0" w:beforeAutospacing="0" w:after="0" w:afterAutospacing="0"/>
+        <w:rPr>
+          <w:sz w:val="21"/>
+          <w:szCs w:val="21"/>
+        </w:rPr>
+      </w:pPr>
+      <w:r>
+        <w:rPr>
+          <w:sz w:val="21"/>
+          <w:szCs w:val="21"/>
+        </w:rPr>
+        <w:t>Ela fornece orientação e compreensão mais claras</w:t>
+      </w:r>
+    </w:p>
+    <w:p>
+      <w:pPr>
+        <w:pStyle w:val="NormalWeb"/>
+        <w:spacing w:before="0" w:beforeAutospacing="0" w:after="0" w:afterAutospacing="0"/>
+        <w:rPr>
+          <w:sz w:val="21"/>
+          <w:szCs w:val="21"/>
+        </w:rPr>
+      </w:pPr>
+      <w:r>
+        <w:rPr>
+          <w:sz w:val="21"/>
+          <w:szCs w:val="21"/>
+        </w:rPr>
+        <w:t>Ela apresenta uma visão detalhada do produto final</w:t>
+      </w:r>
+    </w:p>
+    <w:p>
+      <w:pPr>
+        <w:pStyle w:val="NormalWeb"/>
+        <w:spacing w:before="0" w:beforeAutospacing="0" w:after="0" w:afterAutospacing="0"/>
+        <w:rPr>
+          <w:sz w:val="21"/>
+          <w:szCs w:val="21"/>
+        </w:rPr>
+      </w:pPr>
+      <w:r>
+        <w:rPr>
+          <w:sz w:val="21"/>
+          <w:szCs w:val="21"/>
+        </w:rPr>
+        <w:t>Ela organiza um aplicativo em linhas e retângulos</w:t>
+      </w:r>
+    </w:p>
+    <w:p>
+      <w:pPr>
+        <w:rPr>
+          <w:sz w:val="21"/>
+          <w:szCs w:val="21"/>
+        </w:rPr>
+      </w:pPr>
+      <w:r>
+        <w:rPr>
+          <w:sz w:val="21"/>
+          <w:szCs w:val="21"/>
+        </w:rPr>
+        <w:t>Correto</w:t>
+      </w:r>
+    </w:p>
+    <w:p>
+      <w:pPr>
+        <w:pStyle w:val="NormalWeb"/>
+        <w:spacing w:before="0" w:beforeAutospacing="0" w:after="0" w:afterAutospacing="0"/>
+        <w:rPr>
+          <w:sz w:val="21"/>
+          <w:szCs w:val="21"/>
+        </w:rPr>
+      </w:pPr>
+      <w:r>
+        <w:rPr>
+          <w:sz w:val="21"/>
+          <w:szCs w:val="21"/>
+        </w:rPr>
+        <w:t xml:space="preserve">A arquitetura da informação fornece orientação e compreensão mais claras para que designers iniciem o processo de criação de </w:t>
+      </w:r>
+      <w:proofErr w:type="spellStart"/>
+      <w:r>
+        <w:rPr>
+          <w:sz w:val="21"/>
+          <w:szCs w:val="21"/>
+        </w:rPr>
+        <w:t>wireframes</w:t>
+      </w:r>
+      <w:proofErr w:type="spellEnd"/>
+      <w:r>
+        <w:rPr>
+          <w:sz w:val="21"/>
+          <w:szCs w:val="21"/>
+        </w:rPr>
+        <w:t>. Uma boa arquitetura da informação normalmente resulta em um produto mais bem pensado e ajuda os designers a visualizar como os usuários vão navegar cada tela.</w:t>
+      </w:r>
+    </w:p>
+    <w:p>
+      <w:pPr>
+        <w:pStyle w:val="Ttulo3"/>
+        <w:spacing w:before="0"/>
+        <w:rPr>
+          <w:sz w:val="27"/>
+          <w:szCs w:val="27"/>
+        </w:rPr>
+      </w:pPr>
+      <w:r>
+        <w:t>3.</w:t>
+      </w:r>
+    </w:p>
+    <w:p>
+      <w:pPr>
+        <w:rPr>
+          <w:sz w:val="21"/>
+          <w:szCs w:val="21"/>
+        </w:rPr>
+      </w:pPr>
+      <w:r>
+        <w:rPr>
+          <w:rStyle w:val="screenreader-only"/>
+          <w:sz w:val="21"/>
+          <w:szCs w:val="21"/>
+          <w:bdr w:val="none" w:sz="0" w:space="0" w:color="auto" w:frame="1"/>
+        </w:rPr>
+        <w:t>Pergunta 3</w:t>
+      </w:r>
+    </w:p>
+    <w:p>
+      <w:pPr>
+        <w:pStyle w:val="NormalWeb"/>
+        <w:spacing w:before="0" w:beforeAutospacing="0" w:after="0" w:afterAutospacing="0"/>
+        <w:rPr>
+          <w:sz w:val="21"/>
+          <w:szCs w:val="21"/>
+        </w:rPr>
+      </w:pPr>
+      <w:r>
+        <w:rPr>
+          <w:sz w:val="21"/>
+          <w:szCs w:val="21"/>
+        </w:rPr>
+        <w:t>Preencha a lacuna: A arquitetura da informação ajuda os engenheiros a ______.</w:t>
+      </w:r>
+    </w:p>
+    <w:p>
+      <w:pPr>
+        <w:rPr>
+          <w:sz w:val="21"/>
+          <w:szCs w:val="21"/>
+        </w:rPr>
+      </w:pPr>
+      <w:r>
+        <w:rPr>
+          <w:rStyle w:val="cds-1081"/>
+          <w:sz w:val="21"/>
+          <w:szCs w:val="21"/>
+        </w:rPr>
+        <w:t>1 / 1 ponto</w:t>
+      </w:r>
+    </w:p>
+    <w:p>
+      <w:pPr>
+        <w:pStyle w:val="NormalWeb"/>
+        <w:shd w:val="clear" w:color="auto" w:fill="FFFFFF"/>
+        <w:spacing w:before="0" w:beforeAutospacing="0" w:after="0" w:afterAutospacing="0"/>
+        <w:rPr>
+          <w:rFonts w:ascii="Arial" w:hAnsi="Arial" w:cs="Arial"/>
+          <w:color w:val="333333"/>
+          <w:sz w:val="21"/>
+          <w:szCs w:val="21"/>
+        </w:rPr>
+      </w:pPr>
+      <w:r>
+        <w:rPr>
+          <w:rFonts w:ascii="Arial" w:hAnsi="Arial" w:cs="Arial"/>
+          <w:color w:val="333333"/>
+          <w:sz w:val="21"/>
+          <w:szCs w:val="21"/>
+        </w:rPr>
+        <w:t>entender as necessidades do usuário</w:t>
+      </w:r>
+    </w:p>
+    <w:p>
+      <w:pPr>
+        <w:pStyle w:val="NormalWeb"/>
+        <w:shd w:val="clear" w:color="auto" w:fill="FFFFFF"/>
+        <w:spacing w:before="0" w:beforeAutospacing="0" w:after="0" w:afterAutospacing="0"/>
+        <w:rPr>
+          <w:rFonts w:ascii="Arial" w:hAnsi="Arial" w:cs="Arial"/>
+          <w:color w:val="333333"/>
+          <w:sz w:val="21"/>
+          <w:szCs w:val="21"/>
+        </w:rPr>
+      </w:pPr>
+      <w:r>
+        <w:rPr>
+          <w:rFonts w:ascii="Arial" w:hAnsi="Arial" w:cs="Arial"/>
+          <w:color w:val="333333"/>
+          <w:sz w:val="21"/>
+          <w:szCs w:val="21"/>
+        </w:rPr>
+        <w:t>organizar dados</w:t>
+      </w:r>
+    </w:p>
+    <w:p>
+      <w:pPr>
+        <w:pStyle w:val="NormalWeb"/>
+        <w:shd w:val="clear" w:color="auto" w:fill="FFFFFF"/>
+        <w:spacing w:before="0" w:beforeAutospacing="0" w:after="0" w:afterAutospacing="0"/>
+        <w:rPr>
+          <w:rFonts w:ascii="Arial" w:hAnsi="Arial" w:cs="Arial"/>
+          <w:color w:val="333333"/>
+          <w:sz w:val="21"/>
+          <w:szCs w:val="21"/>
+        </w:rPr>
+      </w:pPr>
+      <w:r>
+        <w:rPr>
+          <w:rFonts w:ascii="Arial" w:hAnsi="Arial" w:cs="Arial"/>
+          <w:color w:val="333333"/>
+          <w:sz w:val="21"/>
+          <w:szCs w:val="21"/>
+        </w:rPr>
+        <w:t>melhorar o visual dos designs</w:t>
+      </w:r>
+    </w:p>
+    <w:p>
+      <w:pPr>
+        <w:pStyle w:val="NormalWeb"/>
+        <w:shd w:val="clear" w:color="auto" w:fill="FFFFFF"/>
+        <w:spacing w:before="0" w:beforeAutospacing="0" w:after="0" w:afterAutospacing="0"/>
+        <w:rPr>
+          <w:rFonts w:ascii="Arial" w:hAnsi="Arial" w:cs="Arial"/>
+          <w:color w:val="333333"/>
+          <w:sz w:val="21"/>
+          <w:szCs w:val="21"/>
+        </w:rPr>
+      </w:pPr>
+      <w:r>
+        <w:rPr>
+          <w:rFonts w:ascii="Arial" w:hAnsi="Arial" w:cs="Arial"/>
+          <w:color w:val="333333"/>
+          <w:sz w:val="21"/>
+          <w:szCs w:val="21"/>
+        </w:rPr>
+        <w:t>criar novos designs</w:t>
+      </w:r>
+    </w:p>
+    <w:p>
+      <w:pPr>
+        <w:shd w:val="clear" w:color="auto" w:fill="FFFFFF"/>
+        <w:rPr>
+          <w:rFonts w:ascii="Arial" w:hAnsi="Arial" w:cs="Arial"/>
+          <w:color w:val="333333"/>
+          <w:sz w:val="21"/>
+          <w:szCs w:val="21"/>
+        </w:rPr>
+      </w:pPr>
+      <w:r>
+        <w:rPr>
+          <w:rFonts w:ascii="Arial" w:hAnsi="Arial" w:cs="Arial"/>
+          <w:color w:val="333333"/>
+          <w:sz w:val="21"/>
+          <w:szCs w:val="21"/>
+        </w:rPr>
+        <w:t>Correto</w:t>
+      </w:r>
+    </w:p>
+    <w:p>
+      <w:pPr>
+        <w:pStyle w:val="NormalWeb"/>
+        <w:shd w:val="clear" w:color="auto" w:fill="FFFFFF"/>
+        <w:spacing w:before="0" w:beforeAutospacing="0" w:after="0" w:afterAutospacing="0"/>
+        <w:rPr>
+          <w:rFonts w:ascii="Arial" w:hAnsi="Arial" w:cs="Arial"/>
+          <w:color w:val="333333"/>
+          <w:sz w:val="21"/>
+          <w:szCs w:val="21"/>
+        </w:rPr>
+      </w:pPr>
+      <w:r>
+        <w:rPr>
+          <w:rFonts w:ascii="Arial" w:hAnsi="Arial" w:cs="Arial"/>
+          <w:color w:val="333333"/>
+          <w:sz w:val="21"/>
+          <w:szCs w:val="21"/>
+        </w:rPr>
+        <w:t>A arquitetura da informação ajuda os engenheiros a entender como organizar os dados para que, quando estiver pronto para ser desenvolvido, o produto corresponda aos designs visuais. Isso facilita o trabalho deles!</w:t>
       </w:r>
     </w:p>
     <w:p>
@@ -3048,6 +3747,29 @@
       <w14:ligatures w14:val="none"/>
     </w:rPr>
   </w:style>
+  <w:style w:type="paragraph" w:styleId="Ttulo3">
+    <w:name w:val="heading 3"/>
+    <w:basedOn w:val="Normal"/>
+    <w:next w:val="Normal"/>
+    <w:link w:val="Ttulo3Char"/>
+    <w:uiPriority w:val="9"/>
+    <w:semiHidden/>
+    <w:unhideWhenUsed/>
+    <w:qFormat/>
+    <w:rsid w:val="00200FA7"/>
+    <w:pPr>
+      <w:keepNext/>
+      <w:keepLines/>
+      <w:spacing w:before="40" w:after="0"/>
+      <w:outlineLvl w:val="2"/>
+    </w:pPr>
+    <w:rPr>
+      <w:rFonts w:asciiTheme="majorHAnsi" w:eastAsiaTheme="majorEastAsia" w:hAnsiTheme="majorHAnsi" w:cstheme="majorBidi"/>
+      <w:color w:val="1F3763" w:themeColor="accent1" w:themeShade="7F"/>
+      <w:sz w:val="24"/>
+      <w:szCs w:val="24"/>
+    </w:rPr>
+  </w:style>
   <w:style w:type="character" w:default="1" w:styleId="Fontepargpadro">
     <w:name w:val="Default Paragraph Font"/>
     <w:uiPriority w:val="1"/>
@@ -3157,6 +3879,61 @@
       <w:i/>
       <w:iCs/>
     </w:rPr>
+  </w:style>
+  <w:style w:type="character" w:customStyle="1" w:styleId="Ttulo3Char">
+    <w:name w:val="Título 3 Char"/>
+    <w:basedOn w:val="Fontepargpadro"/>
+    <w:link w:val="Ttulo3"/>
+    <w:uiPriority w:val="9"/>
+    <w:semiHidden/>
+    <w:rsid w:val="00200FA7"/>
+    <w:rPr>
+      <w:rFonts w:asciiTheme="majorHAnsi" w:eastAsiaTheme="majorEastAsia" w:hAnsiTheme="majorHAnsi" w:cstheme="majorBidi"/>
+      <w:color w:val="1F3763" w:themeColor="accent1" w:themeShade="7F"/>
+      <w:sz w:val="24"/>
+      <w:szCs w:val="24"/>
+    </w:rPr>
+  </w:style>
+  <w:style w:type="paragraph" w:customStyle="1" w:styleId="cds-108">
+    <w:name w:val="cds-108"/>
+    <w:basedOn w:val="Normal"/>
+    <w:rsid w:val="00200FA7"/>
+    <w:pPr>
+      <w:spacing w:before="100" w:beforeAutospacing="1" w:after="100" w:afterAutospacing="1" w:line="240" w:lineRule="auto"/>
+    </w:pPr>
+    <w:rPr>
+      <w:rFonts w:ascii="Times New Roman" w:eastAsia="Times New Roman" w:hAnsi="Times New Roman" w:cs="Times New Roman"/>
+      <w:kern w:val="0"/>
+      <w:sz w:val="24"/>
+      <w:szCs w:val="24"/>
+      <w:lang w:eastAsia="pt-BR"/>
+      <w14:ligatures w14:val="none"/>
+    </w:rPr>
+  </w:style>
+  <w:style w:type="character" w:customStyle="1" w:styleId="rc-a11yscreenreaderonly">
+    <w:name w:val="rc-a11yscreenreaderonly"/>
+    <w:basedOn w:val="Fontepargpadro"/>
+    <w:rsid w:val="00200FA7"/>
+  </w:style>
+  <w:style w:type="character" w:customStyle="1" w:styleId="cds-button-label">
+    <w:name w:val="cds-button-label"/>
+    <w:basedOn w:val="Fontepargpadro"/>
+    <w:rsid w:val="00200FA7"/>
+  </w:style>
+  <w:style w:type="character" w:customStyle="1" w:styleId="cds-1081">
+    <w:name w:val="cds-1081"/>
+    <w:basedOn w:val="Fontepargpadro"/>
+    <w:rsid w:val="00200FA7"/>
+  </w:style>
+  <w:style w:type="character" w:customStyle="1" w:styleId="css-1xunli8">
+    <w:name w:val="css-1xunli8"/>
+    <w:basedOn w:val="Fontepargpadro"/>
+    <w:rsid w:val="00200FA7"/>
+  </w:style>
+  <w:style w:type="character" w:customStyle="1" w:styleId="screenreader-only">
+    <w:name w:val="screenreader-only"/>
+    <w:basedOn w:val="Fontepargpadro"/>
+    <w:rsid w:val="00200FA7"/>
   </w:style>
 </w:styles>
 </file>

</xml_diff>